<commit_message>
Updating written and visual insights
</commit_message>
<xml_diff>
--- a/2) Customer Behaviour/Written Analysis.docx
+++ b/2) Customer Behaviour/Written Analysis.docx
@@ -177,6 +177,7 @@
         <w:rPr>
           <w:b/>
           <w:bCs/>
+          <w:noProof/>
           <w:color w:val="156082" w:themeColor="accent1"/>
           <w:sz w:val="24"/>
           <w:szCs w:val="24"/>
@@ -245,6 +246,9 @@
         <w:spacing w:after="0"/>
       </w:pPr>
       <w:r>
+        <w:rPr>
+          <w:noProof/>
+        </w:rPr>
         <w:lastRenderedPageBreak/>
         <w:drawing>
           <wp:inline distT="0" distB="0" distL="0" distR="0" wp14:anchorId="2F94A61F" wp14:editId="15BDDDEB">
@@ -300,6 +304,9 @@
         <w:spacing w:after="0"/>
       </w:pPr>
       <w:r>
+        <w:rPr>
+          <w:noProof/>
+        </w:rPr>
         <w:drawing>
           <wp:inline distT="0" distB="0" distL="0" distR="0" wp14:anchorId="49B525CE" wp14:editId="649071CE">
             <wp:extent cx="5731510" cy="3017520"/>
@@ -354,11 +361,14 @@
         <w:spacing w:after="0"/>
       </w:pPr>
       <w:r>
+        <w:rPr>
+          <w:noProof/>
+        </w:rPr>
         <w:lastRenderedPageBreak/>
         <w:drawing>
-          <wp:inline distT="0" distB="0" distL="0" distR="0" wp14:anchorId="086C2A18" wp14:editId="163B7B0D">
-            <wp:extent cx="5731510" cy="2921000"/>
-            <wp:effectExtent l="0" t="0" r="2540" b="0"/>
+          <wp:inline distT="0" distB="0" distL="0" distR="0" wp14:anchorId="086C2A18" wp14:editId="220C203C">
+            <wp:extent cx="6132455" cy="3125337"/>
+            <wp:effectExtent l="0" t="0" r="1905" b="0"/>
             <wp:docPr id="575311856" name="Picture 1" descr="A screenshot of a graph&#10;&#10;Description automatically generated"/>
             <wp:cNvGraphicFramePr>
               <a:graphicFrameLocks xmlns:a="http://schemas.openxmlformats.org/drawingml/2006/main" noChangeAspect="1"/>
@@ -379,7 +389,7 @@
                   <pic:spPr>
                     <a:xfrm>
                       <a:off x="0" y="0"/>
-                      <a:ext cx="5731510" cy="2921000"/>
+                      <a:ext cx="6146051" cy="3132266"/>
                     </a:xfrm>
                     <a:prstGeom prst="rect">
                       <a:avLst/>
@@ -435,10 +445,13 @@
         <w:spacing w:after="0"/>
       </w:pPr>
       <w:r>
+        <w:rPr>
+          <w:noProof/>
+        </w:rPr>
         <w:drawing>
-          <wp:inline distT="0" distB="0" distL="0" distR="0" wp14:anchorId="7828CB90" wp14:editId="47DD7029">
-            <wp:extent cx="5731510" cy="2061210"/>
-            <wp:effectExtent l="0" t="0" r="2540" b="0"/>
+          <wp:inline distT="0" distB="0" distL="0" distR="0" wp14:anchorId="7828CB90" wp14:editId="035F7D7C">
+            <wp:extent cx="4421141" cy="1589964"/>
+            <wp:effectExtent l="0" t="0" r="0" b="0"/>
             <wp:docPr id="88864339" name="Picture 1" descr="A screenshot of a computer screen&#10;&#10;Description automatically generated"/>
             <wp:cNvGraphicFramePr>
               <a:graphicFrameLocks xmlns:a="http://schemas.openxmlformats.org/drawingml/2006/main" noChangeAspect="1"/>
@@ -459,7 +472,7 @@
                   <pic:spPr>
                     <a:xfrm>
                       <a:off x="0" y="0"/>
-                      <a:ext cx="5731510" cy="2061210"/>
+                      <a:ext cx="4443989" cy="1598181"/>
                     </a:xfrm>
                     <a:prstGeom prst="rect">
                       <a:avLst/>
@@ -486,6 +499,71 @@
     </w:p>
     <w:p>
       <w:pPr>
+        <w:spacing w:after="0"/>
+      </w:pPr>
+    </w:p>
+    <w:p>
+      <w:pPr>
+        <w:spacing w:after="0"/>
+      </w:pPr>
+    </w:p>
+    <w:p>
+      <w:pPr>
+        <w:spacing w:after="0"/>
+      </w:pPr>
+    </w:p>
+    <w:p>
+      <w:pPr>
+        <w:spacing w:after="0"/>
+      </w:pPr>
+      <w:r>
+        <w:lastRenderedPageBreak/>
+        <w:drawing>
+          <wp:inline distT="0" distB="0" distL="0" distR="0" wp14:anchorId="2E97A055" wp14:editId="6499F90E">
+            <wp:extent cx="5143500" cy="2085665"/>
+            <wp:effectExtent l="0" t="0" r="0" b="0"/>
+            <wp:docPr id="874906152" name="Picture 1" descr="A screenshot of a graph&#10;&#10;Description automatically generated"/>
+            <wp:cNvGraphicFramePr>
+              <a:graphicFrameLocks xmlns:a="http://schemas.openxmlformats.org/drawingml/2006/main" noChangeAspect="1"/>
+            </wp:cNvGraphicFramePr>
+            <a:graphic xmlns:a="http://schemas.openxmlformats.org/drawingml/2006/main">
+              <a:graphicData uri="http://schemas.openxmlformats.org/drawingml/2006/picture">
+                <pic:pic xmlns:pic="http://schemas.openxmlformats.org/drawingml/2006/picture">
+                  <pic:nvPicPr>
+                    <pic:cNvPr id="874906152" name="Picture 1" descr="A screenshot of a graph&#10;&#10;Description automatically generated"/>
+                    <pic:cNvPicPr/>
+                  </pic:nvPicPr>
+                  <pic:blipFill rotWithShape="1">
+                    <a:blip r:embed="rId10"/>
+                    <a:srcRect t="18395"/>
+                    <a:stretch/>
+                  </pic:blipFill>
+                  <pic:spPr bwMode="auto">
+                    <a:xfrm>
+                      <a:off x="0" y="0"/>
+                      <a:ext cx="5148221" cy="2087579"/>
+                    </a:xfrm>
+                    <a:prstGeom prst="rect">
+                      <a:avLst/>
+                    </a:prstGeom>
+                    <a:ln>
+                      <a:noFill/>
+                    </a:ln>
+                    <a:extLst>
+                      <a:ext uri="{53640926-AAD7-44D8-BBD7-CCE9431645EC}">
+                        <a14:shadowObscured xmlns:a14="http://schemas.microsoft.com/office/drawing/2010/main"/>
+                      </a:ext>
+                    </a:extLst>
+                  </pic:spPr>
+                </pic:pic>
+              </a:graphicData>
+            </a:graphic>
+          </wp:inline>
+        </w:drawing>
+      </w:r>
+    </w:p>
+    <w:p>
+      <w:pPr>
         <w:numPr>
           <w:ilvl w:val="0"/>
           <w:numId w:val="1"/>
@@ -493,13 +571,8 @@
         <w:spacing w:after="0"/>
       </w:pPr>
       <w:r>
-        <w:t>Review engagement (leaving a comment vs. not) similarly does not translate into stronger purchasing frequency, indicating that feedback activity reflects transaction-level sentiment rather than long-term loyalty.</w:t>
-      </w:r>
-    </w:p>
-    <w:p>
-      <w:pPr>
-        <w:spacing w:after="0"/>
-      </w:pPr>
+        <w:t>Customers who leave review comments do not demonstrate higher repeat purchasing behaviour than those who do not. Both groups average just over one order per customer (1.03 vs. 1.01), indicating that review commenting reflects transaction-level engagement rather than long-term customer loyalty within this dataset.</w:t>
+      </w:r>
     </w:p>
     <w:p>
       <w:pPr>
@@ -524,10 +597,7 @@
           <w:szCs w:val="24"/>
         </w:rPr>
       </w:pPr>
-    </w:p>
-    <w:p>
-      <w:pPr>
-        <w:spacing w:after="0"/>
+      <w:r>
         <w:rPr>
           <w:b/>
           <w:bCs/>
@@ -535,11 +605,9 @@
           <w:sz w:val="24"/>
           <w:szCs w:val="24"/>
         </w:rPr>
-      </w:pPr>
-    </w:p>
-    <w:p>
-      <w:pPr>
-        <w:spacing w:after="0"/>
+        <w:t>Business Implications</w:t>
+      </w:r>
+      <w:r>
         <w:rPr>
           <w:b/>
           <w:bCs/>
@@ -547,74 +615,6 @@
           <w:sz w:val="24"/>
           <w:szCs w:val="24"/>
         </w:rPr>
-      </w:pPr>
-    </w:p>
-    <w:p>
-      <w:pPr>
-        <w:spacing w:after="0"/>
-        <w:rPr>
-          <w:b/>
-          <w:bCs/>
-          <w:color w:val="156082" w:themeColor="accent1"/>
-          <w:sz w:val="24"/>
-          <w:szCs w:val="24"/>
-        </w:rPr>
-      </w:pPr>
-    </w:p>
-    <w:p>
-      <w:pPr>
-        <w:spacing w:after="0"/>
-        <w:rPr>
-          <w:b/>
-          <w:bCs/>
-          <w:color w:val="156082" w:themeColor="accent1"/>
-          <w:sz w:val="24"/>
-          <w:szCs w:val="24"/>
-        </w:rPr>
-      </w:pPr>
-    </w:p>
-    <w:p>
-      <w:pPr>
-        <w:spacing w:after="0"/>
-        <w:rPr>
-          <w:b/>
-          <w:bCs/>
-          <w:color w:val="156082" w:themeColor="accent1"/>
-          <w:sz w:val="24"/>
-          <w:szCs w:val="24"/>
-        </w:rPr>
-      </w:pPr>
-    </w:p>
-    <w:p>
-      <w:pPr>
-        <w:spacing w:after="0"/>
-        <w:rPr>
-          <w:b/>
-          <w:bCs/>
-          <w:color w:val="156082" w:themeColor="accent1"/>
-          <w:sz w:val="24"/>
-          <w:szCs w:val="24"/>
-        </w:rPr>
-      </w:pPr>
-      <w:r>
-        <w:rPr>
-          <w:b/>
-          <w:bCs/>
-          <w:color w:val="156082" w:themeColor="accent1"/>
-          <w:sz w:val="24"/>
-          <w:szCs w:val="24"/>
-        </w:rPr>
-        <w:lastRenderedPageBreak/>
-        <w:t>Business Implications</w:t>
-      </w:r>
-      <w:r>
-        <w:rPr>
-          <w:b/>
-          <w:bCs/>
-          <w:color w:val="156082" w:themeColor="accent1"/>
-          <w:sz w:val="24"/>
-          <w:szCs w:val="24"/>
-        </w:rPr>
         <w:t>:</w:t>
       </w:r>
     </w:p>
@@ -729,7 +729,6 @@
         <w:t>Long-term growth is constrained primarily by weak retention rather than acquisition. The greatest commercial impact will come from systematically improving repeat purchase behaviour through targeted lifecycle engagement, geographically focused initiatives, and behavioural levers such as instalment-based offers, rather than from incremental improvements to satisfaction alone.</w:t>
       </w:r>
     </w:p>
-    <w:p/>
     <w:sectPr>
       <w:pgSz w:w="11906" w:h="16838"/>
       <w:pgMar w:top="1440" w:right="1440" w:bottom="1440" w:left="1440" w:header="708" w:footer="708" w:gutter="0"/>
@@ -1805,6 +1804,7 @@
   <w:style w:type="character" w:default="1" w:styleId="DefaultParagraphFont">
     <w:name w:val="Default Paragraph Font"/>
     <w:uiPriority w:val="1"/>
+    <w:semiHidden/>
     <w:unhideWhenUsed/>
   </w:style>
   <w:style w:type="table" w:default="1" w:styleId="TableNormal">

</xml_diff>